<commit_message>
Several updates and cleanups to package structure.
</commit_message>
<xml_diff>
--- a/Word/SIGCHIPaperFormat2016.docx
+++ b/Word/SIGCHIPaperFormat2016.docx
@@ -69,8 +69,13 @@
             <w:pPr>
               <w:pStyle w:val="AuthorAffiliation"/>
             </w:pPr>
+            <w:proofErr w:type="gramStart"/>
             <w:r>
-              <w:t>e-mail address</w:t>
+              <w:t>e</w:t>
+            </w:r>
+            <w:proofErr w:type="gramEnd"/>
+            <w:r>
+              <w:t>-mail address</w:t>
             </w:r>
           </w:p>
         </w:tc>
@@ -115,8 +120,13 @@
             <w:pPr>
               <w:pStyle w:val="AuthorAffiliation"/>
             </w:pPr>
+            <w:proofErr w:type="gramStart"/>
             <w:r>
-              <w:t>e-mail address</w:t>
+              <w:t>e</w:t>
+            </w:r>
+            <w:proofErr w:type="gramEnd"/>
+            <w:r>
+              <w:t>-mail address</w:t>
             </w:r>
           </w:p>
         </w:tc>
@@ -164,8 +174,13 @@
             <w:pPr>
               <w:pStyle w:val="AuthorAffiliation"/>
             </w:pPr>
+            <w:proofErr w:type="gramStart"/>
             <w:r>
-              <w:t>e-mail address</w:t>
+              <w:t>e</w:t>
+            </w:r>
+            <w:proofErr w:type="gramEnd"/>
+            <w:r>
+              <w:t>-mail address</w:t>
             </w:r>
           </w:p>
         </w:tc>
@@ -568,8 +583,6 @@
       <w:r>
         <w:t>UPDATED—</w:t>
       </w:r>
-      <w:bookmarkStart w:id="0" w:name="_GoBack"/>
-      <w:bookmarkEnd w:id="0"/>
       <w:r>
         <w:fldChar w:fldCharType="begin"/>
       </w:r>
@@ -674,7 +687,15 @@
     </w:p>
     <w:p>
       <w:r>
-        <w:t xml:space="preserve">Authors’ choice; of terms; separated; by semicolons; commas, within terms only; </w:t>
+        <w:t>Authors’ choice; of terms; separated; by semicolons; commas, within terms only</w:t>
+      </w:r>
+      <w:proofErr w:type="gramStart"/>
+      <w:r>
+        <w:t>;</w:t>
+      </w:r>
+      <w:proofErr w:type="gramEnd"/>
+      <w:r>
+        <w:t xml:space="preserve"> </w:t>
       </w:r>
       <w:r>
         <w:t xml:space="preserve">this section is </w:t>
@@ -927,7 +948,15 @@
         <w:t>,</w:t>
       </w:r>
       <w:r>
-        <w:t xml:space="preserve"> and affiliations should run across the full width of the page i</w:t>
+        <w:t xml:space="preserve"> and affiliations should run </w:t>
+      </w:r>
+      <w:proofErr w:type="gramStart"/>
+      <w:r>
+        <w:t>across</w:t>
+      </w:r>
+      <w:proofErr w:type="gramEnd"/>
+      <w:r>
+        <w:t xml:space="preserve"> the full width of the page i</w:t>
       </w:r>
       <w:r>
         <w:t xml:space="preserve">n a single column </w:t>
@@ -1040,7 +1069,15 @@
     </w:p>
     <w:p>
       <w:r>
-        <w:t>To position names and addresses, use a single-row table with invisible borders, as in this document</w:t>
+        <w:t xml:space="preserve">To position names and </w:t>
+      </w:r>
+      <w:proofErr w:type="gramStart"/>
+      <w:r>
+        <w:t>addresses,</w:t>
+      </w:r>
+      <w:proofErr w:type="gramEnd"/>
+      <w:r>
+        <w:t xml:space="preserve"> use a single-row table with invisible borders, as in this document</w:t>
       </w:r>
       <w:r>
         <w:t xml:space="preserve">. </w:t>
@@ -1241,7 +1278,15 @@
         <w:t>,</w:t>
       </w:r>
       <w:r>
-        <w:t xml:space="preserve"> then click </w:t>
+        <w:t xml:space="preserve"> </w:t>
+      </w:r>
+      <w:proofErr w:type="gramStart"/>
+      <w:r>
+        <w:t>then</w:t>
+      </w:r>
+      <w:proofErr w:type="gramEnd"/>
+      <w:r>
+        <w:t xml:space="preserve"> click </w:t>
       </w:r>
       <w:r>
         <w:t>“</w:t>
@@ -1357,7 +1402,15 @@
         <w:t>Arial headings, p</w:t>
       </w:r>
       <w:r>
-        <w:t>lease use sans-serif or non-proportional fonts only for special purposes, such as source code text.</w:t>
+        <w:t xml:space="preserve">lease use </w:t>
+      </w:r>
+      <w:proofErr w:type="gramStart"/>
+      <w:r>
+        <w:t>sans-serif</w:t>
+      </w:r>
+      <w:proofErr w:type="gramEnd"/>
+      <w:r>
+        <w:t xml:space="preserve"> or non-proportional fonts only for special purposes, such as source code text.</w:t>
       </w:r>
     </w:p>
     <w:p>
@@ -1504,10 +1557,10 @@
           <w:noProof/>
         </w:rPr>
         <w:drawing>
-          <wp:inline distT="0" distB="0" distL="0" distR="0" wp14:anchorId="79D3252F" wp14:editId="12DE9DFB">
-            <wp:extent cx="3063240" cy="2390775"/>
-            <wp:effectExtent l="0" t="0" r="10160" b="0"/>
-            <wp:docPr id="4" name="Picture 4" descr="There would be a more detailed description here." title="This is a sample picture, a map showing locations of creative commons images"/>
+          <wp:inline distT="0" distB="0" distL="0" distR="0" wp14:anchorId="79D3252F" wp14:editId="3A02A454">
+            <wp:extent cx="3063240" cy="701738"/>
+            <wp:effectExtent l="0" t="0" r="10160" b="9525"/>
+            <wp:docPr id="4" name="Picture 4"/>
             <wp:cNvGraphicFramePr>
               <a:graphicFrameLocks xmlns:a="http://schemas.openxmlformats.org/drawingml/2006/main" noChangeAspect="1"/>
             </wp:cNvGraphicFramePr>
@@ -1533,7 +1586,7 @@
                   <pic:spPr>
                     <a:xfrm>
                       <a:off x="0" y="0"/>
-                      <a:ext cx="3063240" cy="2390775"/>
+                      <a:ext cx="3063240" cy="701738"/>
                     </a:xfrm>
                     <a:prstGeom prst="rect">
                       <a:avLst/>
@@ -1550,9 +1603,11 @@
       <w:pPr>
         <w:pStyle w:val="Caption"/>
       </w:pPr>
+      <w:proofErr w:type="gramStart"/>
       <w:r>
         <w:t xml:space="preserve">Figure </w:t>
       </w:r>
+      <w:proofErr w:type="gramEnd"/>
       <w:r>
         <w:fldChar w:fldCharType="begin"/>
       </w:r>
@@ -1574,18 +1629,13 @@
         </w:rPr>
         <w:fldChar w:fldCharType="end"/>
       </w:r>
-      <w:r>
-        <w:t>. Use high-resolution images, 300+ dpi, legible if printed in color or black-and-white. Number all figures and include captions below, using Insert, Caption.</w:t>
-      </w:r>
-      <w:r>
-        <w:br/>
-        <w:t xml:space="preserve">Image: </w:t>
-      </w:r>
-      <w:r>
-        <w:t>cc-by-nd</w:t>
-      </w:r>
-      <w:r>
-        <w:t xml:space="preserve"> ayman on Flickr</w:t>
+      <w:proofErr w:type="gramStart"/>
+      <w:r>
+        <w:t>.</w:t>
+      </w:r>
+      <w:proofErr w:type="gramEnd"/>
+      <w:r>
+        <w:t xml:space="preserve"> Use high-resolution images, 300+ dpi, legible if printed in color or black-and-white. Number all figures and include captions below, using Insert, Caption.</w:t>
       </w:r>
     </w:p>
     <w:p>
@@ -1899,10 +1949,12 @@
       <w:pPr>
         <w:pStyle w:val="Caption"/>
       </w:pPr>
-      <w:bookmarkStart w:id="1" w:name="_Ref279755490"/>
+      <w:bookmarkStart w:id="0" w:name="_Ref279755490"/>
+      <w:proofErr w:type="gramStart"/>
       <w:r>
         <w:t xml:space="preserve">Table </w:t>
       </w:r>
+      <w:proofErr w:type="gramEnd"/>
       <w:r>
         <w:fldChar w:fldCharType="begin"/>
       </w:r>
@@ -1924,11 +1976,16 @@
         </w:rPr>
         <w:fldChar w:fldCharType="end"/>
       </w:r>
-      <w:r>
-        <w:t>. Table captions should be placed below the table. We recommend table lines be 1 point, 25% black. Minimize use of unnecessary table lines.</w:t>
-      </w:r>
-    </w:p>
-    <w:bookmarkEnd w:id="1"/>
+      <w:proofErr w:type="gramStart"/>
+      <w:r>
+        <w:t>.</w:t>
+      </w:r>
+      <w:proofErr w:type="gramEnd"/>
+      <w:r>
+        <w:t xml:space="preserve"> Table captions should be placed below the table. We recommend table lines be 1 point, 25% black. Minimize use of unnecessary table lines.</w:t>
+      </w:r>
+    </w:p>
+    <w:bookmarkEnd w:id="0"/>
     <w:p>
       <w:r>
         <w:t>Your references should be published materials accessible to the public</w:t>
@@ -1937,33 +1994,32 @@
         <w:t xml:space="preserve">. </w:t>
       </w:r>
       <w:r>
-        <w:t xml:space="preserve">Internal technical reports may be cited only if they are easily accessible (i.e., you provide the address for </w:t>
-      </w:r>
+        <w:t>Internal technical reports may be cited only if they are easily accessible (i.e., you provide the address for obtaining the report within your citation) and may be obtained by any reader for a nominal fee</w:t>
+      </w:r>
+      <w:r>
+        <w:t xml:space="preserve">. </w:t>
+      </w:r>
+      <w:r>
+        <w:t>Proprietary information may not be cited. Private communications should be acknowledged i</w:t>
+      </w:r>
+      <w:r>
+        <w:t>n the main text, not referenced</w:t>
+      </w:r>
+      <w:r>
+        <w:t xml:space="preserve"> (e.g., “[</w:t>
+      </w:r>
+      <w:proofErr w:type="spellStart"/>
+      <w:r>
+        <w:t>Borriello</w:t>
+      </w:r>
+      <w:proofErr w:type="spellEnd"/>
+      <w:r>
+        <w:t>, personal communication]”).</w:t>
+      </w:r>
+    </w:p>
+    <w:p>
       <w:r>
         <w:lastRenderedPageBreak/>
-        <w:t>obtaining the report within your citation) and may be obtained by any reader for a nominal fee</w:t>
-      </w:r>
-      <w:r>
-        <w:t xml:space="preserve">. </w:t>
-      </w:r>
-      <w:r>
-        <w:t>Proprietary information may not be cited. Private communications should be acknowledged i</w:t>
-      </w:r>
-      <w:r>
-        <w:t>n the main text, not referenced</w:t>
-      </w:r>
-      <w:r>
-        <w:t xml:space="preserve"> (e.g., “[</w:t>
-      </w:r>
-      <w:r>
-        <w:t>Borriello</w:t>
-      </w:r>
-      <w:r>
-        <w:t>, personal communication]”).</w:t>
-      </w:r>
-    </w:p>
-    <w:p>
-      <w:r>
         <w:t xml:space="preserve">References should be in </w:t>
       </w:r>
       <w:r>
@@ -1984,7 +2040,15 @@
         <w:t xml:space="preserve">. </w:t>
       </w:r>
       <w:r>
-        <w:t xml:space="preserve">This includes citations to internet resources </w:t>
+        <w:t xml:space="preserve">This includes citations to </w:t>
+      </w:r>
+      <w:proofErr w:type="gramStart"/>
+      <w:r>
+        <w:t>internet</w:t>
+      </w:r>
+      <w:proofErr w:type="gramEnd"/>
+      <w:r>
+        <w:t xml:space="preserve"> resources </w:t>
       </w:r>
       <w:r>
         <w:t>[</w:t>
@@ -2215,8 +2279,13 @@
       </w:r>
     </w:p>
     <w:p>
-      <w:r>
-        <w:t>Place figures and tables at the top or bottom of the appropriate column or columns, on the same page as the relevant text (see Figure 1). A figure or table may extend across both columns to a maximum width of two columns, or 17.78 cm (7 in.).</w:t>
+      <w:proofErr w:type="gramStart"/>
+      <w:r>
+        <w:t>Place figures and tables at the top or bottom of the appropriate column or columns, on the same page as the relevant text (see Figure 1).</w:t>
+      </w:r>
+      <w:proofErr w:type="gramEnd"/>
+      <w:r>
+        <w:t xml:space="preserve"> A figure or table may extend across both columns to a maximum width of two columns, or 17.78 cm (7 in.).</w:t>
       </w:r>
     </w:p>
     <w:p>
@@ -2335,10 +2404,10 @@
         </w:rPr>
         <w:lastRenderedPageBreak/>
         <w:drawing>
-          <wp:inline distT="0" distB="0" distL="0" distR="0" wp14:anchorId="603D984D" wp14:editId="57CEF15B">
-            <wp:extent cx="6409055" cy="2023745"/>
-            <wp:effectExtent l="0" t="0" r="0" b="0"/>
-            <wp:docPr id="2" name="Picture 2" descr="This is a sample figure that spans two columns." title="Sample of a wide figure."/>
+          <wp:inline distT="0" distB="0" distL="0" distR="0" wp14:anchorId="603D984D" wp14:editId="0748690D">
+            <wp:extent cx="3733800" cy="1768064"/>
+            <wp:effectExtent l="0" t="0" r="0" b="10160"/>
+            <wp:docPr id="2" name="Picture 2"/>
             <wp:cNvGraphicFramePr>
               <a:graphicFrameLocks xmlns:a="http://schemas.openxmlformats.org/drawingml/2006/main" noChangeAspect="1"/>
             </wp:cNvGraphicFramePr>
@@ -2359,7 +2428,6 @@
                         </a:ext>
                       </a:extLst>
                     </a:blip>
-                    <a:srcRect/>
                     <a:stretch>
                       <a:fillRect/>
                     </a:stretch>
@@ -2367,7 +2435,7 @@
                   <pic:spPr bwMode="auto">
                     <a:xfrm>
                       <a:off x="0" y="0"/>
-                      <a:ext cx="6409055" cy="2023745"/>
+                      <a:ext cx="3733972" cy="1768146"/>
                     </a:xfrm>
                     <a:prstGeom prst="rect">
                       <a:avLst/>
@@ -2388,9 +2456,11 @@
       <w:pPr>
         <w:pStyle w:val="Caption"/>
       </w:pPr>
+      <w:proofErr w:type="gramStart"/>
       <w:r>
         <w:t xml:space="preserve">Figure </w:t>
       </w:r>
+      <w:proofErr w:type="gramEnd"/>
       <w:r>
         <w:fldChar w:fldCharType="begin"/>
       </w:r>
@@ -2412,13 +2482,38 @@
         </w:rPr>
         <w:fldChar w:fldCharType="end"/>
       </w:r>
-      <w:r>
-        <w:t>. Sample of a wide figure. Be sure to place at the top or bottom of the page. Ensure that important information is legible in both black-and-white and color printing.</w:t>
+      <w:proofErr w:type="gramStart"/>
+      <w:r>
+        <w:t>.</w:t>
+      </w:r>
+      <w:proofErr w:type="gramEnd"/>
+      <w:r>
+        <w:t xml:space="preserve"> </w:t>
+      </w:r>
+      <w:proofErr w:type="gramStart"/>
+      <w:r>
+        <w:t>Sample of a wide figure.</w:t>
+      </w:r>
+      <w:proofErr w:type="gramEnd"/>
+      <w:r>
+        <w:t xml:space="preserve"> Be sure to place at the top or bottom of the page. Ensure that important information is legible in both black-and-white and color printing.</w:t>
+      </w:r>
+      <w:r>
+        <w:t xml:space="preserve"> Image: CC-BY-ND </w:t>
+      </w:r>
+      <w:proofErr w:type="spellStart"/>
+      <w:r>
+        <w:t>ayman</w:t>
+      </w:r>
+      <w:proofErr w:type="spellEnd"/>
+      <w:r>
+        <w:t xml:space="preserve"> on Flickr.</w:t>
       </w:r>
     </w:p>
     <w:p>
       <w:pPr>
         <w:pStyle w:val="Caption"/>
+        <w:jc w:val="both"/>
         <w:sectPr>
           <w:type w:val="continuous"/>
           <w:pgSz w:w="12240" w:h="15840" w:code="1"/>
@@ -2511,38 +2606,350 @@
       <w:r>
         <w:fldChar w:fldCharType="end"/>
       </w:r>
+      <w:bookmarkStart w:id="1" w:name="_GoBack"/>
+      <w:bookmarkEnd w:id="1"/>
+      <w:r>
+        <w:t>For improved accessibility, header rows of tables s</w:t>
+      </w:r>
+      <w:r>
+        <w:t>hould be marked. In Word, right-</w:t>
+      </w:r>
+      <w:r>
+        <w:t xml:space="preserve">click a header row, and select Table Properties | Row | </w:t>
+      </w:r>
+      <w:r>
+        <w:t>Repeat as header</w:t>
+      </w:r>
+      <w:r>
+        <w:t>…</w:t>
+      </w:r>
+    </w:p>
+    <w:p>
+      <w:pPr>
+        <w:pStyle w:val="Heading1"/>
+      </w:pPr>
+      <w:r>
+        <w:t>LANGUAGE, STYLE AND CONTENT</w:t>
+      </w:r>
+    </w:p>
+    <w:p>
+      <w:r>
+        <w:t>The written and spoken language of SIGCHI is English. Spelling and punctuation may use any dialect of English (e.g., British, Canadian, US, etc.) provided this is done consistently. Hyphenation is optional. To ensure suitability for an international audience, please:</w:t>
+      </w:r>
+    </w:p>
+    <w:p>
+      <w:pPr>
+        <w:pStyle w:val="Bullet"/>
+      </w:pPr>
+      <w:r>
+        <w:t xml:space="preserve">Write in a straightforward style. </w:t>
+      </w:r>
+    </w:p>
+    <w:p>
+      <w:pPr>
+        <w:pStyle w:val="Bullet"/>
+      </w:pPr>
+      <w:r>
+        <w:t xml:space="preserve">Try to avoid long or complex sentence structures. </w:t>
+      </w:r>
+    </w:p>
+    <w:p>
+      <w:pPr>
+        <w:pStyle w:val="Bullet"/>
+      </w:pPr>
+      <w:r>
+        <w:t>Use common and basic vocabulary (e.g., use the word “unusual” rather than the word “arcane”).</w:t>
+      </w:r>
+    </w:p>
+    <w:p>
+      <w:pPr>
+        <w:pStyle w:val="Bullet"/>
+      </w:pPr>
+      <w:r>
+        <w:t>Briefly define or explain all technical terms that may be unfamiliar to readers.</w:t>
+      </w:r>
+    </w:p>
+    <w:p>
+      <w:pPr>
+        <w:pStyle w:val="Bullet"/>
+      </w:pPr>
+      <w:r>
+        <w:t>Explain all acronyms the first time they are used in your text</w:t>
+      </w:r>
+      <w:r>
+        <w:t>—</w:t>
+      </w:r>
+      <w:r>
+        <w:t>e.g., “Digital Signal Processing (DSP)”.</w:t>
+      </w:r>
+    </w:p>
+    <w:p>
+      <w:pPr>
+        <w:pStyle w:val="Bullet"/>
+      </w:pPr>
+      <w:r>
+        <w:t>Explain local references (e.g., not everyone knows all city names in a particular country).</w:t>
+      </w:r>
+    </w:p>
+    <w:p>
+      <w:pPr>
+        <w:pStyle w:val="Bullet"/>
+      </w:pPr>
+      <w:r>
+        <w:t xml:space="preserve">Explain “insider” comments. Ensure that your whole audience understands any reference whose meaning you do not describe (e.g., do not </w:t>
+      </w:r>
+      <w:r>
+        <w:t xml:space="preserve">assume that everyone has used an Android phone, </w:t>
+      </w:r>
+      <w:r>
+        <w:t>or a particular application).</w:t>
+      </w:r>
+    </w:p>
+    <w:p>
+      <w:pPr>
+        <w:pStyle w:val="Bullet"/>
+      </w:pPr>
+      <w:r>
+        <w:t>Explain colloquial language and puns. Understanding phrases like “red herring” may require a local knowledge of English</w:t>
+      </w:r>
+      <w:r>
+        <w:t xml:space="preserve">. </w:t>
+      </w:r>
+      <w:r>
+        <w:t>Humor and irony are difficult to translate.</w:t>
+      </w:r>
+    </w:p>
+    <w:p>
+      <w:pPr>
+        <w:pStyle w:val="Bullet"/>
+      </w:pPr>
+      <w:r>
+        <w:lastRenderedPageBreak/>
+        <w:t>Use unambiguous forms for culturally localized concepts, such as times, dates, currencies</w:t>
+      </w:r>
+      <w:r>
+        <w:t>,</w:t>
+      </w:r>
+      <w:r>
+        <w:t xml:space="preserve"> and numbers (e.g., “1-5- 97” or “5/1/97” may mean 5 January or 1 May, an</w:t>
+      </w:r>
+      <w:r>
+        <w:t>d “seven o’clock” may mean 7:00</w:t>
+      </w:r>
+      <w:r>
+        <w:t xml:space="preserve"> </w:t>
+      </w:r>
+      <w:r>
+        <w:t>am or 19:00)</w:t>
+      </w:r>
+      <w:r>
+        <w:t xml:space="preserve">. </w:t>
+      </w:r>
+      <w:r>
+        <w:t>For currencies, indicate equivalences</w:t>
+      </w:r>
+      <w:r>
+        <w:t xml:space="preserve">: </w:t>
+      </w:r>
+      <w:r>
+        <w:t xml:space="preserve">“Participants were paid </w:t>
+      </w:r>
+      <w:r>
+        <w:t>₩</w:t>
+      </w:r>
+      <w:r>
+        <w:t>22</w:t>
+      </w:r>
+      <w:r>
+        <w:t xml:space="preserve">, or roughly </w:t>
+      </w:r>
+      <w:r>
+        <w:t>US</w:t>
+      </w:r>
+      <w:r>
+        <w:t>$</w:t>
+      </w:r>
+      <w:r>
+        <w:t>29</w:t>
+      </w:r>
+      <w:r>
+        <w:t>.”</w:t>
+      </w:r>
+    </w:p>
+    <w:p>
+      <w:pPr>
+        <w:pStyle w:val="Bullet"/>
+      </w:pPr>
+      <w:r>
+        <w:t>Be careful with the use of gender-specific pronouns (</w:t>
+      </w:r>
+      <w:r>
+        <w:rPr>
+          <w:i/>
+        </w:rPr>
+        <w:t>he</w:t>
+      </w:r>
+      <w:r>
+        <w:t xml:space="preserve">, </w:t>
+      </w:r>
+      <w:r>
+        <w:rPr>
+          <w:i/>
+        </w:rPr>
+        <w:t>she</w:t>
+      </w:r>
+      <w:r>
+        <w:t>) and other gendered words (</w:t>
+      </w:r>
+      <w:r>
+        <w:rPr>
+          <w:i/>
+        </w:rPr>
+        <w:t>chairman</w:t>
+      </w:r>
+      <w:r>
+        <w:t xml:space="preserve">, </w:t>
+      </w:r>
+      <w:r>
+        <w:rPr>
+          <w:i/>
+        </w:rPr>
+        <w:t>manpower</w:t>
+      </w:r>
+      <w:r>
+        <w:t xml:space="preserve">, </w:t>
+      </w:r>
+      <w:r>
+        <w:rPr>
+          <w:i/>
+        </w:rPr>
+        <w:t>man-months</w:t>
+      </w:r>
+      <w:r>
+        <w:t xml:space="preserve">). Use inclusive language that is gender-neutral (e.g., </w:t>
+      </w:r>
+      <w:r>
+        <w:rPr>
+          <w:i/>
+        </w:rPr>
+        <w:t>she</w:t>
+      </w:r>
+      <w:r>
+        <w:t xml:space="preserve"> </w:t>
+      </w:r>
+      <w:r>
+        <w:rPr>
+          <w:i/>
+        </w:rPr>
+        <w:t>or</w:t>
+      </w:r>
+      <w:r>
+        <w:t xml:space="preserve"> </w:t>
+      </w:r>
+      <w:r>
+        <w:rPr>
+          <w:i/>
+        </w:rPr>
+        <w:t>he</w:t>
+      </w:r>
+      <w:r>
+        <w:t xml:space="preserve">, </w:t>
+      </w:r>
+      <w:r>
+        <w:rPr>
+          <w:i/>
+        </w:rPr>
+        <w:t>they</w:t>
+      </w:r>
+      <w:r>
+        <w:t>,</w:t>
+      </w:r>
+      <w:r>
+        <w:rPr>
+          <w:i/>
+        </w:rPr>
+        <w:t xml:space="preserve"> s/he</w:t>
+      </w:r>
+      <w:r>
+        <w:t xml:space="preserve">, </w:t>
+      </w:r>
+      <w:r>
+        <w:rPr>
+          <w:i/>
+        </w:rPr>
+        <w:t>chair</w:t>
+      </w:r>
+      <w:r>
+        <w:t xml:space="preserve">, </w:t>
+      </w:r>
+      <w:r>
+        <w:rPr>
+          <w:i/>
+        </w:rPr>
+        <w:t>staff</w:t>
+      </w:r>
+      <w:r>
+        <w:t xml:space="preserve">, </w:t>
+      </w:r>
+      <w:r>
+        <w:rPr>
+          <w:i/>
+        </w:rPr>
+        <w:t>staff-hours</w:t>
+      </w:r>
+      <w:r>
+        <w:t xml:space="preserve">, </w:t>
+      </w:r>
+      <w:r>
+        <w:rPr>
+          <w:i/>
+        </w:rPr>
+        <w:t>person-years</w:t>
+      </w:r>
+      <w:r>
+        <w:t>). See</w:t>
+      </w:r>
+      <w:r>
+        <w:t xml:space="preserve"> the </w:t>
+      </w:r>
+      <w:r>
+        <w:rPr>
+          <w:i/>
+        </w:rPr>
+        <w:t>Guidelines for Bias-Free Writing</w:t>
+      </w:r>
+      <w:r>
+        <w:t xml:space="preserve"> </w:t>
+      </w:r>
+      <w:r>
+        <w:t>for further advice and examples regarding gender and other personal attributes</w:t>
+      </w:r>
+      <w:r>
+        <w:t xml:space="preserve"> [</w:t>
+      </w:r>
+      <w:r>
+        <w:fldChar w:fldCharType="begin"/>
+      </w:r>
+      <w:r>
+        <w:instrText xml:space="preserve"> REF _Ref279752240 \r \h </w:instrText>
+      </w:r>
+      <w:r>
+        <w:fldChar w:fldCharType="separate"/>
+      </w:r>
+      <w:r>
+        <w:t>9</w:t>
+      </w:r>
+      <w:r>
+        <w:fldChar w:fldCharType="end"/>
+      </w:r>
+      <w:r>
+        <w:t>]</w:t>
+      </w:r>
       <w:r>
         <w:t>.</w:t>
       </w:r>
-    </w:p>
-    <w:p>
-      <w:r>
-        <w:t>For improved accessibility, header rows of tables s</w:t>
-      </w:r>
-      <w:r>
-        <w:t>hould be marked. In Word, right-</w:t>
-      </w:r>
-      <w:r>
-        <w:t xml:space="preserve">click a header row, and select Table Properties | Row | </w:t>
-      </w:r>
-      <w:r>
-        <w:t>Repeat as header</w:t>
-      </w:r>
-      <w:r>
-        <w:t>…</w:t>
-      </w:r>
-    </w:p>
-    <w:p>
-      <w:pPr>
-        <w:pStyle w:val="Heading1"/>
-      </w:pPr>
-      <w:r>
-        <w:t>LANGUAGE, STYLE AND CONTENT</w:t>
-      </w:r>
-    </w:p>
-    <w:p>
-      <w:r>
-        <w:t>The written and spoken language of SIGCHI is English. Spelling and punctuation may use any dialect of English (e.g., British, Canadian, US, etc.) provided this is done consistently. Hyphenation is optional. To ensure suitability for an international audience, please:</w:t>
+      <w:r>
+        <w:t xml:space="preserve"> Be particularly aware of considerations around writing about people with disabilities. </w:t>
       </w:r>
     </w:p>
     <w:p>
@@ -2550,331 +2957,63 @@
         <w:pStyle w:val="Bullet"/>
       </w:pPr>
       <w:r>
-        <w:t xml:space="preserve">Write in a straightforward style. </w:t>
-      </w:r>
-    </w:p>
-    <w:p>
-      <w:pPr>
-        <w:pStyle w:val="Bullet"/>
-      </w:pPr>
-      <w:r>
-        <w:t xml:space="preserve">Try to avoid long or complex sentence structures. </w:t>
-      </w:r>
-    </w:p>
-    <w:p>
-      <w:pPr>
-        <w:pStyle w:val="Bullet"/>
-      </w:pPr>
-      <w:r>
-        <w:t>Use common and basic vocabulary (e.g., use the word “unusual” rather than the word “arcane”).</w:t>
-      </w:r>
-    </w:p>
-    <w:p>
-      <w:pPr>
-        <w:pStyle w:val="Bullet"/>
-      </w:pPr>
-      <w:r>
-        <w:t>Briefly define or explain all technical terms that may be unfamiliar to readers.</w:t>
-      </w:r>
-    </w:p>
-    <w:p>
-      <w:pPr>
-        <w:pStyle w:val="Bullet"/>
-      </w:pPr>
-      <w:r>
-        <w:t>Explain all acronyms the first time they are used in your text</w:t>
-      </w:r>
-      <w:r>
-        <w:t>—</w:t>
-      </w:r>
-      <w:r>
-        <w:t>e.g., “Digital Signal Processing (DSP)”.</w:t>
-      </w:r>
-    </w:p>
-    <w:p>
-      <w:pPr>
-        <w:pStyle w:val="Bullet"/>
-      </w:pPr>
-      <w:r>
-        <w:t>Explain local references (e.g., not everyone knows all city names in a particular country).</w:t>
-      </w:r>
-    </w:p>
-    <w:p>
-      <w:pPr>
-        <w:pStyle w:val="Bullet"/>
-      </w:pPr>
-      <w:r>
-        <w:t xml:space="preserve">Explain “insider” comments. Ensure that your whole audience understands any reference whose meaning you do not describe (e.g., do not </w:t>
-      </w:r>
-      <w:r>
-        <w:t xml:space="preserve">assume that everyone has used an Android phone, </w:t>
-      </w:r>
-      <w:r>
-        <w:t>or a particular application).</w:t>
-      </w:r>
-    </w:p>
-    <w:p>
-      <w:pPr>
-        <w:pStyle w:val="Bullet"/>
-      </w:pPr>
-      <w:r>
-        <w:lastRenderedPageBreak/>
-        <w:t>Explain colloquial language and puns. Understanding phrases like “red herring” may require a local knowledge of English</w:t>
-      </w:r>
-      <w:r>
-        <w:t xml:space="preserve">. </w:t>
-      </w:r>
-      <w:r>
-        <w:t>Humor and irony are difficult to translate.</w:t>
-      </w:r>
-    </w:p>
-    <w:p>
-      <w:pPr>
-        <w:pStyle w:val="Bullet"/>
-      </w:pPr>
-      <w:r>
-        <w:t>Use unambiguous forms for culturally localized concepts, such as times, dates, currencies</w:t>
-      </w:r>
-      <w:r>
-        <w:t>,</w:t>
-      </w:r>
-      <w:r>
-        <w:t xml:space="preserve"> and numbers (e.g., “1-5- 97” or “5/1/97” may mean 5 January or 1 May, an</w:t>
-      </w:r>
-      <w:r>
-        <w:t>d “seven o’clock” may mean 7:00</w:t>
-      </w:r>
-      <w:r>
-        <w:t xml:space="preserve"> </w:t>
-      </w:r>
-      <w:r>
-        <w:t>am or 19:00)</w:t>
-      </w:r>
-      <w:r>
-        <w:t xml:space="preserve">. </w:t>
-      </w:r>
-      <w:r>
-        <w:t>For currencies, indicate equivalences</w:t>
-      </w:r>
-      <w:r>
-        <w:t xml:space="preserve">: </w:t>
-      </w:r>
-      <w:r>
-        <w:t xml:space="preserve">“Participants were paid </w:t>
-      </w:r>
-      <w:r>
-        <w:t>₩</w:t>
-      </w:r>
-      <w:r>
-        <w:t>22</w:t>
-      </w:r>
-      <w:r>
-        <w:t xml:space="preserve">, or roughly </w:t>
-      </w:r>
-      <w:r>
-        <w:t>US</w:t>
-      </w:r>
-      <w:r>
-        <w:t>$</w:t>
-      </w:r>
-      <w:r>
-        <w:t>29</w:t>
-      </w:r>
-      <w:r>
-        <w:t>.”</w:t>
-      </w:r>
-    </w:p>
-    <w:p>
-      <w:pPr>
-        <w:pStyle w:val="Bullet"/>
-      </w:pPr>
-      <w:r>
-        <w:t>Be careful with the use of gender-specific pronouns (</w:t>
-      </w:r>
-      <w:r>
-        <w:rPr>
-          <w:i/>
-        </w:rPr>
-        <w:t>he</w:t>
-      </w:r>
+        <w:t xml:space="preserve">If possible, use the full (extended) alphabetic character set for names of persons, institutions, and places (e.g., </w:t>
+      </w:r>
+      <w:proofErr w:type="spellStart"/>
+      <w:r>
+        <w:t>Grønbæk</w:t>
+      </w:r>
+      <w:proofErr w:type="spellEnd"/>
       <w:r>
         <w:t xml:space="preserve">, </w:t>
       </w:r>
-      <w:r>
-        <w:rPr>
-          <w:i/>
-        </w:rPr>
-        <w:t>she</w:t>
-      </w:r>
-      <w:r>
-        <w:t>) and other gendered words (</w:t>
-      </w:r>
-      <w:r>
-        <w:rPr>
-          <w:i/>
-        </w:rPr>
-        <w:t>chairman</w:t>
-      </w:r>
+      <w:proofErr w:type="spellStart"/>
+      <w:r>
+        <w:t>Lafreniére</w:t>
+      </w:r>
+      <w:proofErr w:type="spellEnd"/>
+      <w:r>
+        <w:t xml:space="preserve">, Sánchez, </w:t>
+      </w:r>
+      <w:proofErr w:type="spellStart"/>
+      <w:r>
+        <w:t>Nguyễn</w:t>
+      </w:r>
+      <w:proofErr w:type="spellEnd"/>
       <w:r>
         <w:t xml:space="preserve">, </w:t>
       </w:r>
-      <w:r>
-        <w:rPr>
-          <w:i/>
-        </w:rPr>
-        <w:t>manpower</w:t>
-      </w:r>
+      <w:proofErr w:type="spellStart"/>
+      <w:r>
+        <w:t>Universität</w:t>
+      </w:r>
+      <w:proofErr w:type="spellEnd"/>
       <w:r>
         <w:t xml:space="preserve">, </w:t>
       </w:r>
-      <w:r>
-        <w:rPr>
-          <w:i/>
-        </w:rPr>
-        <w:t>man-months</w:t>
-      </w:r>
-      <w:r>
-        <w:t xml:space="preserve">). Use inclusive language that is gender-neutral (e.g., </w:t>
-      </w:r>
-      <w:r>
-        <w:rPr>
-          <w:i/>
-        </w:rPr>
-        <w:t>she</w:t>
-      </w:r>
-      <w:r>
-        <w:t xml:space="preserve"> </w:t>
-      </w:r>
-      <w:r>
-        <w:rPr>
-          <w:i/>
-        </w:rPr>
-        <w:t>or</w:t>
-      </w:r>
-      <w:r>
-        <w:t xml:space="preserve"> </w:t>
-      </w:r>
-      <w:r>
-        <w:rPr>
-          <w:i/>
-        </w:rPr>
-        <w:t>he</w:t>
-      </w:r>
+      <w:proofErr w:type="spellStart"/>
+      <w:r>
+        <w:t>Weißenbach</w:t>
+      </w:r>
+      <w:proofErr w:type="spellEnd"/>
       <w:r>
         <w:t xml:space="preserve">, </w:t>
       </w:r>
-      <w:r>
-        <w:rPr>
-          <w:i/>
-        </w:rPr>
-        <w:t>they</w:t>
-      </w:r>
-      <w:r>
-        <w:t>,</w:t>
-      </w:r>
-      <w:r>
-        <w:rPr>
-          <w:i/>
-        </w:rPr>
-        <w:t xml:space="preserve"> s/he</w:t>
-      </w:r>
+      <w:proofErr w:type="spellStart"/>
+      <w:r>
+        <w:t>Züllighoven</w:t>
+      </w:r>
+      <w:proofErr w:type="spellEnd"/>
       <w:r>
         <w:t xml:space="preserve">, </w:t>
       </w:r>
-      <w:r>
-        <w:rPr>
-          <w:i/>
-        </w:rPr>
-        <w:t>chair</w:t>
-      </w:r>
-      <w:r>
-        <w:t xml:space="preserve">, </w:t>
-      </w:r>
-      <w:r>
-        <w:rPr>
-          <w:i/>
-        </w:rPr>
-        <w:t>staff</w:t>
-      </w:r>
-      <w:r>
-        <w:t xml:space="preserve">, </w:t>
-      </w:r>
-      <w:r>
-        <w:rPr>
-          <w:i/>
-        </w:rPr>
-        <w:t>staff-hours</w:t>
-      </w:r>
-      <w:r>
-        <w:t xml:space="preserve">, </w:t>
-      </w:r>
-      <w:r>
-        <w:rPr>
-          <w:i/>
-        </w:rPr>
-        <w:t>person-years</w:t>
-      </w:r>
-      <w:r>
-        <w:t>). See</w:t>
-      </w:r>
-      <w:r>
-        <w:t xml:space="preserve"> the </w:t>
-      </w:r>
-      <w:r>
-        <w:rPr>
-          <w:i/>
-        </w:rPr>
-        <w:t>Guidelines for Bias-Free Writing</w:t>
-      </w:r>
-      <w:r>
-        <w:t xml:space="preserve"> </w:t>
-      </w:r>
-      <w:r>
-        <w:t>for further advice and examples regarding gender and other personal attributes</w:t>
-      </w:r>
-      <w:r>
-        <w:t xml:space="preserve"> [</w:t>
-      </w:r>
-      <w:r>
-        <w:fldChar w:fldCharType="begin"/>
-      </w:r>
-      <w:r>
-        <w:instrText xml:space="preserve"> REF _Ref279752240 \r \h </w:instrText>
-      </w:r>
-      <w:r>
-        <w:fldChar w:fldCharType="separate"/>
-      </w:r>
-      <w:r>
-        <w:t>9</w:t>
-      </w:r>
-      <w:r>
-        <w:fldChar w:fldCharType="end"/>
-      </w:r>
-      <w:r>
-        <w:t>]</w:t>
-      </w:r>
-      <w:r>
-        <w:t>.</w:t>
-      </w:r>
-      <w:r>
-        <w:t xml:space="preserve"> Be particularly aware of considerations around writing about people with disabilities. </w:t>
-      </w:r>
-    </w:p>
-    <w:p>
-      <w:pPr>
-        <w:pStyle w:val="Bullet"/>
-      </w:pPr>
-      <w:r>
-        <w:t xml:space="preserve">If possible, use the full (extended) alphabetic character set for names of persons, institutions, and places (e.g., Grønbæk, Lafreniére, Sánchez, </w:t>
-      </w:r>
-      <w:r>
-        <w:t>Nguyễn</w:t>
-      </w:r>
-      <w:r>
-        <w:t xml:space="preserve">, </w:t>
-      </w:r>
-      <w:r>
-        <w:t>Universität, Weißenbach, Züllighoven, Århus, etc.)</w:t>
+      <w:proofErr w:type="spellStart"/>
+      <w:r>
+        <w:t>Århus</w:t>
+      </w:r>
+      <w:proofErr w:type="spellEnd"/>
+      <w:r>
+        <w:t>, etc.)</w:t>
       </w:r>
       <w:r>
         <w:t xml:space="preserve">. </w:t>
@@ -3011,7 +3150,6 @@
         </w:numPr>
       </w:pPr>
       <w:r>
-        <w:lastRenderedPageBreak/>
         <w:t>Set the tab order to “Use Document Structure”</w:t>
       </w:r>
     </w:p>
@@ -3039,6 +3177,7 @@
         <w:pStyle w:val="Heading1"/>
       </w:pPr>
       <w:r>
+        <w:lastRenderedPageBreak/>
         <w:t>Page Numbering, Headers</w:t>
       </w:r>
       <w:r>
@@ -3178,12 +3317,19 @@
         <w:rPr>
           <w:color w:val="000000"/>
         </w:rPr>
-        <w:t xml:space="preserve">When creating your PDF from Word, ensure that you generate a tagged PDF from improved accessibility. This can be done by using the </w:t>
-      </w:r>
+        <w:t xml:space="preserve">When creating your PDF from Word, ensure that you generate a tagged PDF from improved accessibility. </w:t>
+      </w:r>
+      <w:proofErr w:type="gramStart"/>
       <w:r>
         <w:rPr>
           <w:color w:val="000000"/>
         </w:rPr>
+        <w:t xml:space="preserve">This can be done by using the </w:t>
+      </w:r>
+      <w:r>
+        <w:rPr>
+          <w:color w:val="000000"/>
+        </w:rPr>
         <w:t>Ado</w:t>
       </w:r>
       <w:r>
@@ -3202,12 +3348,27 @@
         <w:rPr>
           <w:color w:val="000000"/>
         </w:rPr>
-        <w:t xml:space="preserve">dd-in, also called PDFMaker. </w:t>
-      </w:r>
+        <w:t xml:space="preserve">dd-in, also called </w:t>
+      </w:r>
+      <w:proofErr w:type="spellStart"/>
       <w:r>
         <w:rPr>
           <w:color w:val="000000"/>
         </w:rPr>
+        <w:t>PDFMaker</w:t>
+      </w:r>
+      <w:proofErr w:type="spellEnd"/>
+      <w:proofErr w:type="gramEnd"/>
+      <w:r>
+        <w:rPr>
+          <w:color w:val="000000"/>
+        </w:rPr>
+        <w:t xml:space="preserve">. </w:t>
+      </w:r>
+      <w:r>
+        <w:rPr>
+          <w:color w:val="000000"/>
+        </w:rPr>
         <w:t>S</w:t>
       </w:r>
       <w:r>
@@ -3526,287 +3687,290 @@
         <w:t xml:space="preserve">individual </w:t>
       </w:r>
       <w:r>
+        <w:t xml:space="preserve">journal articles </w:t>
+      </w:r>
+      <w:r>
+        <w:t>[</w:t>
+      </w:r>
+      <w:r>
+        <w:fldChar w:fldCharType="begin"/>
+      </w:r>
+      <w:r>
+        <w:instrText xml:space="preserve"> REF _Ref279752133 \r \h </w:instrText>
+      </w:r>
+      <w:r>
+        <w:fldChar w:fldCharType="separate"/>
+      </w:r>
+      <w:r>
+        <w:t>3</w:t>
+      </w:r>
+      <w:r>
+        <w:fldChar w:fldCharType="end"/>
+      </w:r>
+      <w:r>
+        <w:t>]</w:t>
+      </w:r>
+      <w:r>
+        <w:t xml:space="preserve">, </w:t>
+      </w:r>
+      <w:r>
+        <w:t>articles in conference proceeding</w:t>
+      </w:r>
+      <w:r>
+        <w:t>s [</w:t>
+      </w:r>
+      <w:r>
+        <w:fldChar w:fldCharType="begin"/>
+      </w:r>
+      <w:r>
+        <w:instrText xml:space="preserve"> REF _Ref406944911 \r \h </w:instrText>
+      </w:r>
+      <w:r>
+        <w:fldChar w:fldCharType="separate"/>
+      </w:r>
+      <w:r>
+        <w:t>7</w:t>
+      </w:r>
+      <w:r>
+        <w:fldChar w:fldCharType="end"/>
+      </w:r>
+      <w:r>
+        <w:t>]</w:t>
+      </w:r>
+      <w:r>
+        <w:t xml:space="preserve">, books </w:t>
+      </w:r>
+      <w:r>
+        <w:t>[</w:t>
+      </w:r>
+      <w:r>
+        <w:fldChar w:fldCharType="begin"/>
+      </w:r>
+      <w:r>
+        <w:instrText xml:space="preserve"> REF _Ref279752240 \r \h </w:instrText>
+      </w:r>
+      <w:r>
+        <w:fldChar w:fldCharType="separate"/>
+      </w:r>
+      <w:r>
+        <w:t>9</w:t>
+      </w:r>
+      <w:r>
+        <w:fldChar w:fldCharType="end"/>
+      </w:r>
+      <w:r>
+        <w:t>]</w:t>
+      </w:r>
+      <w:r>
+        <w:t xml:space="preserve">, theses </w:t>
+      </w:r>
+      <w:r>
+        <w:t>[</w:t>
+      </w:r>
+      <w:r>
+        <w:fldChar w:fldCharType="begin"/>
+      </w:r>
+      <w:r>
+        <w:instrText xml:space="preserve"> REF _Ref279752272 \r \h </w:instrText>
+      </w:r>
+      <w:r>
+        <w:fldChar w:fldCharType="separate"/>
+      </w:r>
+      <w:r>
+        <w:t>10</w:t>
+      </w:r>
+      <w:r>
+        <w:fldChar w:fldCharType="end"/>
+      </w:r>
+      <w:r>
+        <w:t xml:space="preserve">], </w:t>
+      </w:r>
+      <w:r>
+        <w:t>book chapters</w:t>
+      </w:r>
+      <w:r>
+        <w:t xml:space="preserve"> [</w:t>
+      </w:r>
+      <w:r>
+        <w:fldChar w:fldCharType="begin"/>
+      </w:r>
+      <w:r>
+        <w:instrText xml:space="preserve"> REF _Ref279752304 \r \h </w:instrText>
+      </w:r>
+      <w:r>
+        <w:fldChar w:fldCharType="separate"/>
+      </w:r>
+      <w:r>
+        <w:t>11</w:t>
+      </w:r>
+      <w:r>
+        <w:fldChar w:fldCharType="end"/>
+      </w:r>
+      <w:r>
+        <w:t xml:space="preserve">], </w:t>
+      </w:r>
+      <w:r>
+        <w:t>an entire journal issue [</w:t>
+      </w:r>
+      <w:r>
+        <w:fldChar w:fldCharType="begin"/>
+      </w:r>
+      <w:r>
+        <w:instrText xml:space="preserve"> REF _Ref406944896 \r \h </w:instrText>
+      </w:r>
+      <w:r>
+        <w:fldChar w:fldCharType="separate"/>
+      </w:r>
+      <w:r>
+        <w:t>6</w:t>
+      </w:r>
+      <w:r>
+        <w:fldChar w:fldCharType="end"/>
+      </w:r>
+      <w:r>
+        <w:t xml:space="preserve">], </w:t>
+      </w:r>
+      <w:r>
+        <w:t>websites</w:t>
+      </w:r>
+      <w:r>
+        <w:t xml:space="preserve"> [</w:t>
+      </w:r>
+      <w:r>
+        <w:fldChar w:fldCharType="begin"/>
+      </w:r>
+      <w:r>
+        <w:instrText xml:space="preserve"> REF _Ref279753835 \r \h </w:instrText>
+      </w:r>
+      <w:r>
+        <w:fldChar w:fldCharType="separate"/>
+      </w:r>
+      <w:r>
+        <w:t>1</w:t>
+      </w:r>
+      <w:r>
+        <w:fldChar w:fldCharType="end"/>
+      </w:r>
+      <w:r>
+        <w:t>,</w:t>
+      </w:r>
+      <w:r>
+        <w:fldChar w:fldCharType="begin"/>
+      </w:r>
+      <w:r>
+        <w:instrText xml:space="preserve"> REF _Ref279753826 \r \h </w:instrText>
+      </w:r>
+      <w:r>
+        <w:fldChar w:fldCharType="separate"/>
+      </w:r>
+      <w:r>
+        <w:t>4</w:t>
+      </w:r>
+      <w:r>
+        <w:fldChar w:fldCharType="end"/>
+      </w:r>
+      <w:r>
+        <w:t>]</w:t>
+      </w:r>
+      <w:r>
+        <w:t xml:space="preserve">, tweets </w:t>
+      </w:r>
+      <w:r>
+        <w:t>[</w:t>
+      </w:r>
+      <w:r>
+        <w:fldChar w:fldCharType="begin"/>
+      </w:r>
+      <w:r>
+        <w:instrText xml:space="preserve"> REF _Ref279752164 \r \h </w:instrText>
+      </w:r>
+      <w:r>
+        <w:fldChar w:fldCharType="separate"/>
+      </w:r>
+      <w:r>
+        <w:t>1</w:t>
+      </w:r>
+      <w:r>
+        <w:fldChar w:fldCharType="end"/>
+      </w:r>
+      <w:r>
+        <w:t>]</w:t>
+      </w:r>
+      <w:r>
+        <w:t xml:space="preserve">, patents </w:t>
+      </w:r>
+      <w:r>
+        <w:t>[</w:t>
+      </w:r>
+      <w:r>
+        <w:fldChar w:fldCharType="begin"/>
+      </w:r>
+      <w:r>
+        <w:instrText xml:space="preserve"> REF _Ref279752259 \r \h </w:instrText>
+      </w:r>
+      <w:r>
+        <w:fldChar w:fldCharType="separate"/>
+      </w:r>
+      <w:r>
+        <w:t>5</w:t>
+      </w:r>
+      <w:r>
+        <w:fldChar w:fldCharType="end"/>
+      </w:r>
+      <w:r>
+        <w:t>]</w:t>
+      </w:r>
+      <w:r>
+        <w:t>,</w:t>
+      </w:r>
+      <w:r>
+        <w:t xml:space="preserve"> </w:t>
+      </w:r>
+      <w:r>
+        <w:t xml:space="preserve">and </w:t>
+      </w:r>
+      <w:r>
+        <w:t xml:space="preserve">online </w:t>
+      </w:r>
+      <w:r>
+        <w:t xml:space="preserve">videos </w:t>
+      </w:r>
+      <w:r>
+        <w:t>[</w:t>
+      </w:r>
+      <w:r>
+        <w:fldChar w:fldCharType="begin"/>
+      </w:r>
+      <w:r>
+        <w:instrText xml:space="preserve"> REF _Ref279752219 \r \h </w:instrText>
+      </w:r>
+      <w:r>
+        <w:fldChar w:fldCharType="separate"/>
+      </w:r>
+      <w:r>
+        <w:t>8</w:t>
+      </w:r>
+      <w:r>
+        <w:fldChar w:fldCharType="end"/>
+      </w:r>
+      <w:r>
+        <w:t>]</w:t>
+      </w:r>
+      <w:r>
+        <w:t xml:space="preserve"> is given here. </w:t>
+      </w:r>
+      <w:r>
+        <w:t xml:space="preserve">This formatting is a slightly </w:t>
+      </w:r>
+      <w:r>
+        <w:t>edited</w:t>
+      </w:r>
+      <w:r>
+        <w:t xml:space="preserve"> </w:t>
+      </w:r>
+      <w:r>
         <w:lastRenderedPageBreak/>
-        <w:t xml:space="preserve">journal articles </w:t>
-      </w:r>
-      <w:r>
-        <w:t>[</w:t>
-      </w:r>
-      <w:r>
-        <w:fldChar w:fldCharType="begin"/>
-      </w:r>
-      <w:r>
-        <w:instrText xml:space="preserve"> REF _Ref279752133 \r \h </w:instrText>
-      </w:r>
-      <w:r>
-        <w:fldChar w:fldCharType="separate"/>
-      </w:r>
-      <w:r>
-        <w:t>3</w:t>
-      </w:r>
-      <w:r>
-        <w:fldChar w:fldCharType="end"/>
-      </w:r>
-      <w:r>
-        <w:t>]</w:t>
-      </w:r>
-      <w:r>
-        <w:t xml:space="preserve">, </w:t>
-      </w:r>
-      <w:r>
-        <w:t>articles in conference proceeding</w:t>
-      </w:r>
-      <w:r>
-        <w:t>s [</w:t>
-      </w:r>
-      <w:r>
-        <w:fldChar w:fldCharType="begin"/>
-      </w:r>
-      <w:r>
-        <w:instrText xml:space="preserve"> REF _Ref406944911 \r \h </w:instrText>
-      </w:r>
-      <w:r>
-        <w:fldChar w:fldCharType="separate"/>
-      </w:r>
-      <w:r>
-        <w:t>7</w:t>
-      </w:r>
-      <w:r>
-        <w:fldChar w:fldCharType="end"/>
-      </w:r>
-      <w:r>
-        <w:t>]</w:t>
-      </w:r>
-      <w:r>
-        <w:t xml:space="preserve">, books </w:t>
-      </w:r>
-      <w:r>
-        <w:t>[</w:t>
-      </w:r>
-      <w:r>
-        <w:fldChar w:fldCharType="begin"/>
-      </w:r>
-      <w:r>
-        <w:instrText xml:space="preserve"> REF _Ref279752240 \r \h </w:instrText>
-      </w:r>
-      <w:r>
-        <w:fldChar w:fldCharType="separate"/>
-      </w:r>
-      <w:r>
-        <w:t>9</w:t>
-      </w:r>
-      <w:r>
-        <w:fldChar w:fldCharType="end"/>
-      </w:r>
-      <w:r>
-        <w:t>]</w:t>
-      </w:r>
-      <w:r>
-        <w:t xml:space="preserve">, theses </w:t>
-      </w:r>
-      <w:r>
-        <w:t>[</w:t>
-      </w:r>
-      <w:r>
-        <w:fldChar w:fldCharType="begin"/>
-      </w:r>
-      <w:r>
-        <w:instrText xml:space="preserve"> REF _Ref279752272 \r \h </w:instrText>
-      </w:r>
-      <w:r>
-        <w:fldChar w:fldCharType="separate"/>
-      </w:r>
-      <w:r>
-        <w:t>10</w:t>
-      </w:r>
-      <w:r>
-        <w:fldChar w:fldCharType="end"/>
-      </w:r>
-      <w:r>
-        <w:t xml:space="preserve">], </w:t>
-      </w:r>
-      <w:r>
-        <w:t>book chapters</w:t>
-      </w:r>
-      <w:r>
-        <w:t xml:space="preserve"> [</w:t>
-      </w:r>
-      <w:r>
-        <w:fldChar w:fldCharType="begin"/>
-      </w:r>
-      <w:r>
-        <w:instrText xml:space="preserve"> REF _Ref279752304 \r \h </w:instrText>
-      </w:r>
-      <w:r>
-        <w:fldChar w:fldCharType="separate"/>
-      </w:r>
-      <w:r>
-        <w:t>11</w:t>
-      </w:r>
-      <w:r>
-        <w:fldChar w:fldCharType="end"/>
-      </w:r>
-      <w:r>
-        <w:t xml:space="preserve">], </w:t>
-      </w:r>
-      <w:r>
-        <w:t>an entire journal issue [</w:t>
-      </w:r>
-      <w:r>
-        <w:fldChar w:fldCharType="begin"/>
-      </w:r>
-      <w:r>
-        <w:instrText xml:space="preserve"> REF _Ref406944896 \r \h </w:instrText>
-      </w:r>
-      <w:r>
-        <w:fldChar w:fldCharType="separate"/>
-      </w:r>
-      <w:r>
-        <w:t>6</w:t>
-      </w:r>
-      <w:r>
-        <w:fldChar w:fldCharType="end"/>
-      </w:r>
-      <w:r>
-        <w:t xml:space="preserve">], </w:t>
-      </w:r>
-      <w:r>
-        <w:t>websites</w:t>
-      </w:r>
-      <w:r>
-        <w:t xml:space="preserve"> [</w:t>
-      </w:r>
-      <w:r>
-        <w:fldChar w:fldCharType="begin"/>
-      </w:r>
-      <w:r>
-        <w:instrText xml:space="preserve"> REF _Ref279753835 \r \h </w:instrText>
-      </w:r>
-      <w:r>
-        <w:fldChar w:fldCharType="separate"/>
-      </w:r>
-      <w:r>
-        <w:t>1</w:t>
-      </w:r>
-      <w:r>
-        <w:fldChar w:fldCharType="end"/>
-      </w:r>
-      <w:r>
-        <w:t>,</w:t>
-      </w:r>
-      <w:r>
-        <w:fldChar w:fldCharType="begin"/>
-      </w:r>
-      <w:r>
-        <w:instrText xml:space="preserve"> REF _Ref279753826 \r \h </w:instrText>
-      </w:r>
-      <w:r>
-        <w:fldChar w:fldCharType="separate"/>
-      </w:r>
-      <w:r>
-        <w:t>4</w:t>
-      </w:r>
-      <w:r>
-        <w:fldChar w:fldCharType="end"/>
-      </w:r>
-      <w:r>
-        <w:t>]</w:t>
-      </w:r>
-      <w:r>
-        <w:t xml:space="preserve">, tweets </w:t>
-      </w:r>
-      <w:r>
-        <w:t>[</w:t>
-      </w:r>
-      <w:r>
-        <w:fldChar w:fldCharType="begin"/>
-      </w:r>
-      <w:r>
-        <w:instrText xml:space="preserve"> REF _Ref279752164 \r \h </w:instrText>
-      </w:r>
-      <w:r>
-        <w:fldChar w:fldCharType="separate"/>
-      </w:r>
-      <w:r>
-        <w:t>1</w:t>
-      </w:r>
-      <w:r>
-        <w:fldChar w:fldCharType="end"/>
-      </w:r>
-      <w:r>
-        <w:t>]</w:t>
-      </w:r>
-      <w:r>
-        <w:t xml:space="preserve">, patents </w:t>
-      </w:r>
-      <w:r>
-        <w:t>[</w:t>
-      </w:r>
-      <w:r>
-        <w:fldChar w:fldCharType="begin"/>
-      </w:r>
-      <w:r>
-        <w:instrText xml:space="preserve"> REF _Ref279752259 \r \h </w:instrText>
-      </w:r>
-      <w:r>
-        <w:fldChar w:fldCharType="separate"/>
-      </w:r>
-      <w:r>
-        <w:t>5</w:t>
-      </w:r>
-      <w:r>
-        <w:fldChar w:fldCharType="end"/>
-      </w:r>
-      <w:r>
-        <w:t>]</w:t>
-      </w:r>
-      <w:r>
-        <w:t>,</w:t>
-      </w:r>
-      <w:r>
-        <w:t xml:space="preserve"> </w:t>
-      </w:r>
-      <w:r>
-        <w:t xml:space="preserve">and </w:t>
-      </w:r>
-      <w:r>
-        <w:t xml:space="preserve">online </w:t>
-      </w:r>
-      <w:r>
-        <w:t xml:space="preserve">videos </w:t>
-      </w:r>
-      <w:r>
-        <w:t>[</w:t>
-      </w:r>
-      <w:r>
-        <w:fldChar w:fldCharType="begin"/>
-      </w:r>
-      <w:r>
-        <w:instrText xml:space="preserve"> REF _Ref279752219 \r \h </w:instrText>
-      </w:r>
-      <w:r>
-        <w:fldChar w:fldCharType="separate"/>
-      </w:r>
-      <w:r>
-        <w:t>8</w:t>
-      </w:r>
-      <w:r>
-        <w:fldChar w:fldCharType="end"/>
-      </w:r>
-      <w:r>
-        <w:t>]</w:t>
-      </w:r>
-      <w:r>
-        <w:t xml:space="preserve"> is given here. </w:t>
-      </w:r>
-      <w:r>
-        <w:t xml:space="preserve">This formatting is a slightly </w:t>
-      </w:r>
-      <w:r>
-        <w:t>edited</w:t>
-      </w:r>
-      <w:r>
-        <w:t xml:space="preserve"> version of the format automatically generated by the ACM Digital Library</w:t>
+        <w:t>version of the format automatically generated by the ACM Digital Library</w:t>
       </w:r>
       <w:r>
         <w:t xml:space="preserve"> (</w:t>
@@ -3893,7 +4057,15 @@
         <w:t>Tweet. (</w:t>
       </w:r>
       <w:r>
-        <w:t>1 May, 2014</w:t>
+        <w:t xml:space="preserve">1 </w:t>
+      </w:r>
+      <w:proofErr w:type="gramStart"/>
+      <w:r>
+        <w:t>May,</w:t>
+      </w:r>
+      <w:proofErr w:type="gramEnd"/>
+      <w:r>
+        <w:t xml:space="preserve"> 2014</w:t>
       </w:r>
       <w:r>
         <w:t>). Retrieved February 2, 2014 from</w:t>
@@ -3940,11 +4112,47 @@
       <w:r>
         <w:t xml:space="preserve">Ronald E. Anderson. 1992. Social impacts of computing: Codes of professional ethics. </w:t>
       </w:r>
+      <w:proofErr w:type="spellStart"/>
       <w:r>
         <w:rPr>
           <w:i/>
         </w:rPr>
-        <w:t>Soc Sci Comput Rev</w:t>
+        <w:t>Soc</w:t>
+      </w:r>
+      <w:proofErr w:type="spellEnd"/>
+      <w:r>
+        <w:rPr>
+          <w:i/>
+        </w:rPr>
+        <w:t xml:space="preserve"> </w:t>
+      </w:r>
+      <w:proofErr w:type="spellStart"/>
+      <w:r>
+        <w:rPr>
+          <w:i/>
+        </w:rPr>
+        <w:t>Sci</w:t>
+      </w:r>
+      <w:proofErr w:type="spellEnd"/>
+      <w:r>
+        <w:rPr>
+          <w:i/>
+        </w:rPr>
+        <w:t xml:space="preserve"> </w:t>
+      </w:r>
+      <w:proofErr w:type="spellStart"/>
+      <w:r>
+        <w:rPr>
+          <w:i/>
+        </w:rPr>
+        <w:t>Comput</w:t>
+      </w:r>
+      <w:proofErr w:type="spellEnd"/>
+      <w:r>
+        <w:rPr>
+          <w:i/>
+        </w:rPr>
+        <w:t xml:space="preserve"> Rev</w:t>
       </w:r>
       <w:r>
         <w:t xml:space="preserve"> 10, 2: 453-469.</w:t>
@@ -3960,7 +4168,23 @@
       </w:pPr>
       <w:bookmarkStart w:id="7" w:name="_Ref279753826"/>
       <w:r>
-        <w:t xml:space="preserve">Anna Cavender, Shari Trewin, Vicki Hanson. 2014. Accessible Writing Guide. Retrieved August 22, 2014 from </w:t>
+        <w:t xml:space="preserve">Anna </w:t>
+      </w:r>
+      <w:proofErr w:type="spellStart"/>
+      <w:r>
+        <w:t>Cavender</w:t>
+      </w:r>
+      <w:proofErr w:type="spellEnd"/>
+      <w:r>
+        <w:t xml:space="preserve">, Shari </w:t>
+      </w:r>
+      <w:proofErr w:type="spellStart"/>
+      <w:r>
+        <w:t>Trewin</w:t>
+      </w:r>
+      <w:proofErr w:type="spellEnd"/>
+      <w:r>
+        <w:t xml:space="preserve">, Vicki Hanson. 2014. Accessible Writing Guide. Retrieved August 22, 2014 from </w:t>
       </w:r>
       <w:hyperlink r:id="rId19" w:history="1">
         <w:r>
@@ -3985,7 +4209,23 @@
       <w:bookmarkStart w:id="9" w:name="_Ref279753241"/>
       <w:bookmarkStart w:id="10" w:name="_Ref279752204"/>
       <w:r>
-        <w:t xml:space="preserve">Morton L. Heilig. 1962. Sensorama Simulator, U.S. Patent 3,050,870, Filed </w:t>
+        <w:t xml:space="preserve">Morton L. </w:t>
+      </w:r>
+      <w:proofErr w:type="spellStart"/>
+      <w:r>
+        <w:t>Heilig</w:t>
+      </w:r>
+      <w:proofErr w:type="spellEnd"/>
+      <w:r>
+        <w:t xml:space="preserve">. 1962. </w:t>
+      </w:r>
+      <w:proofErr w:type="spellStart"/>
+      <w:r>
+        <w:t>Sensorama</w:t>
+      </w:r>
+      <w:proofErr w:type="spellEnd"/>
+      <w:r>
+        <w:t xml:space="preserve"> Simulator, U.S. Patent 3,050,870, Filed </w:t>
       </w:r>
       <w:r>
         <w:t>January 10, 1961</w:t>
@@ -4002,15 +4242,36 @@
       <w:bookmarkStart w:id="11" w:name="_Ref406944896"/>
       <w:bookmarkStart w:id="12" w:name="_Ref279753887"/>
       <w:bookmarkEnd w:id="9"/>
-      <w:r>
-        <w:t xml:space="preserve">Jofish Kaye and Paul Dourish. 2014. Special issue on science fiction and ubiquitous computing. </w:t>
+      <w:proofErr w:type="spellStart"/>
+      <w:r>
+        <w:t>Jofish</w:t>
+      </w:r>
+      <w:proofErr w:type="spellEnd"/>
+      <w:r>
+        <w:t xml:space="preserve"> Kaye and Paul </w:t>
+      </w:r>
+      <w:proofErr w:type="spellStart"/>
+      <w:r>
+        <w:t>Dourish</w:t>
+      </w:r>
+      <w:proofErr w:type="spellEnd"/>
+      <w:r>
+        <w:t xml:space="preserve">. 2014. Special issue on science fiction and ubiquitous computing. </w:t>
       </w:r>
       <w:r>
         <w:rPr>
           <w:i/>
         </w:rPr>
-        <w:t>Personal Ubiquitous Comput</w:t>
-      </w:r>
+        <w:t xml:space="preserve">Personal Ubiquitous </w:t>
+      </w:r>
+      <w:proofErr w:type="spellStart"/>
+      <w:r>
+        <w:rPr>
+          <w:i/>
+        </w:rPr>
+        <w:t>Comput</w:t>
+      </w:r>
+      <w:proofErr w:type="spellEnd"/>
       <w:r>
         <w:t xml:space="preserve">. 18, 4 (April 2014), 765-766. </w:t>
       </w:r>
@@ -4031,7 +4292,31 @@
       </w:pPr>
       <w:bookmarkStart w:id="13" w:name="_Ref406944911"/>
       <w:r>
-        <w:t xml:space="preserve">Scott R. Klemmer, Michael Thomsen, Ethan Phelps-Goodman, Robert Lee, and James A. Landay. 2002. Where do web sites come from?: capturing and interacting with design history. In </w:t>
+        <w:t xml:space="preserve">Scott R. </w:t>
+      </w:r>
+      <w:proofErr w:type="spellStart"/>
+      <w:r>
+        <w:t>Klemmer</w:t>
+      </w:r>
+      <w:proofErr w:type="spellEnd"/>
+      <w:r>
+        <w:t xml:space="preserve">, Michael Thomsen, Ethan Phelps-Goodman, Robert Lee, and James A. </w:t>
+      </w:r>
+      <w:proofErr w:type="spellStart"/>
+      <w:r>
+        <w:t>Landay</w:t>
+      </w:r>
+      <w:proofErr w:type="spellEnd"/>
+      <w:r>
+        <w:t>. 2002. Where do web sites come from</w:t>
+      </w:r>
+      <w:proofErr w:type="gramStart"/>
+      <w:r>
+        <w:t>?:</w:t>
+      </w:r>
+      <w:proofErr w:type="gramEnd"/>
+      <w:r>
+        <w:t xml:space="preserve"> capturing and interacting with design history. In </w:t>
       </w:r>
       <w:r>
         <w:rPr>
@@ -4069,8 +4354,21 @@
         <w:pStyle w:val="References"/>
       </w:pPr>
       <w:bookmarkStart w:id="14" w:name="_Ref279752219"/>
-      <w:r>
-        <w:t xml:space="preserve">Psy. 2012. Gangnam Style. Video. (15 July 2012.). Retrieved August 22, 2014 from </w:t>
+      <w:proofErr w:type="spellStart"/>
+      <w:r>
+        <w:t>Psy</w:t>
+      </w:r>
+      <w:proofErr w:type="spellEnd"/>
+      <w:r>
+        <w:t xml:space="preserve">. 2012. </w:t>
+      </w:r>
+      <w:proofErr w:type="spellStart"/>
+      <w:r>
+        <w:t>Gangnam</w:t>
+      </w:r>
+      <w:proofErr w:type="spellEnd"/>
+      <w:r>
+        <w:t xml:space="preserve"> Style. Video. (15 July 2012.). Retrieved August 22, 2014 from </w:t>
       </w:r>
       <w:hyperlink r:id="rId22" w:history="1">
         <w:r>
@@ -4117,7 +4415,15 @@
         <w:t>Sketchpad, a Man-Machine Graphical Communication System</w:t>
       </w:r>
       <w:r>
-        <w:t>. Ph.D Dissertation. Massac</w:t>
+        <w:t xml:space="preserve">. </w:t>
+      </w:r>
+      <w:proofErr w:type="spellStart"/>
+      <w:r>
+        <w:t>Ph.D</w:t>
+      </w:r>
+      <w:proofErr w:type="spellEnd"/>
+      <w:r>
+        <w:t xml:space="preserve"> Dissertation. Massac</w:t>
       </w:r>
       <w:r>
         <w:t xml:space="preserve">husetts Institute of Technology, </w:t>
@@ -4133,7 +4439,6 @@
       </w:pPr>
       <w:bookmarkStart w:id="17" w:name="_Ref279752304"/>
       <w:r>
-        <w:lastRenderedPageBreak/>
         <w:t xml:space="preserve">Langdon Winner. 1999. Do artifacts have politics? In </w:t>
       </w:r>
       <w:r>
@@ -4143,7 +4448,23 @@
         <w:t>The Social Shaping of Technology</w:t>
       </w:r>
       <w:r>
-        <w:t xml:space="preserve"> (2nd. ed.), Donald MacKenzie and Judy Wajcman (</w:t>
+        <w:t xml:space="preserve"> (2nd. ed.), Donald </w:t>
+      </w:r>
+      <w:proofErr w:type="spellStart"/>
+      <w:r>
+        <w:t>MacKenzie</w:t>
+      </w:r>
+      <w:proofErr w:type="spellEnd"/>
+      <w:r>
+        <w:t xml:space="preserve"> and Judy </w:t>
+      </w:r>
+      <w:proofErr w:type="spellStart"/>
+      <w:r>
+        <w:t>Wajcman</w:t>
+      </w:r>
+      <w:proofErr w:type="spellEnd"/>
+      <w:r>
+        <w:t xml:space="preserve"> (</w:t>
       </w:r>
       <w:r>
         <w:t>e</w:t>
@@ -8564,7 +8885,7 @@
 </file>
 
 <file path=customXml/itemProps1.xml><?xml version="1.0" encoding="utf-8"?>
-<ds:datastoreItem xmlns:ds="http://schemas.openxmlformats.org/officeDocument/2006/customXml" ds:itemID="{DE02B526-0F07-5A40-B6E0-FDF3C1A5AB13}">
+<ds:datastoreItem xmlns:ds="http://schemas.openxmlformats.org/officeDocument/2006/customXml" ds:itemID="{F57F0E83-F183-2F4F-9D83-E0D6E13539EB}">
   <ds:schemaRefs>
     <ds:schemaRef ds:uri="http://schemas.openxmlformats.org/officeDocument/2006/bibliography"/>
   </ds:schemaRefs>

</xml_diff>